<commit_message>
Fix(readme and docx): update tables format on docx and added a guideline to start database connection
</commit_message>
<xml_diff>
--- a/Database_Tables_and_Keys.docx
+++ b/Database_Tables_and_Keys.docx
@@ -85,21 +85,7 @@
           <w:sz w:val="24"/>
           <w:szCs w:val="24"/>
         </w:rPr>
-        <w:t xml:space="preserve"> </w:t>
-      </w:r>
-      <w:r>
-        <w:rPr>
-          <w:sz w:val="24"/>
-          <w:szCs w:val="24"/>
-        </w:rPr>
-        <w:t>is a cloud-based relational database service</w:t>
-      </w:r>
-      <w:r>
-        <w:rPr>
-          <w:sz w:val="24"/>
-          <w:szCs w:val="24"/>
-        </w:rPr>
-        <w:t>.</w:t>
+        <w:t xml:space="preserve"> is a cloud-based relational database service.</w:t>
       </w:r>
     </w:p>
     <w:p>
@@ -216,7 +202,7 @@
           <w:sz w:val="24"/>
           <w:szCs w:val="24"/>
         </w:rPr>
-        <w:t>Number #9</w:t>
+        <w:t>Opponent</w:t>
       </w:r>
     </w:p>
     <w:p>
@@ -237,7 +223,7 @@
           <w:sz w:val="24"/>
           <w:szCs w:val="24"/>
         </w:rPr>
-        <w:t>Sweden</w:t>
+        <w:t>Starts game?</w:t>
       </w:r>
     </w:p>
     <w:p>
@@ -258,48 +244,6 @@
           <w:sz w:val="24"/>
           <w:szCs w:val="24"/>
         </w:rPr>
-        <w:t>Opponent</w:t>
-      </w:r>
-    </w:p>
-    <w:p>
-      <w:pPr>
-        <w:pStyle w:val="PargrafodaLista"/>
-        <w:numPr>
-          <w:ilvl w:val="0"/>
-          <w:numId w:val="12"/>
-        </w:numPr>
-        <w:jc w:val="both"/>
-        <w:rPr>
-          <w:sz w:val="24"/>
-          <w:szCs w:val="24"/>
-        </w:rPr>
-      </w:pPr>
-      <w:r>
-        <w:rPr>
-          <w:sz w:val="24"/>
-          <w:szCs w:val="24"/>
-        </w:rPr>
-        <w:t>Starts game?</w:t>
-      </w:r>
-    </w:p>
-    <w:p>
-      <w:pPr>
-        <w:pStyle w:val="PargrafodaLista"/>
-        <w:numPr>
-          <w:ilvl w:val="0"/>
-          <w:numId w:val="12"/>
-        </w:numPr>
-        <w:jc w:val="both"/>
-        <w:rPr>
-          <w:sz w:val="24"/>
-          <w:szCs w:val="24"/>
-        </w:rPr>
-      </w:pPr>
-      <w:r>
-        <w:rPr>
-          <w:sz w:val="24"/>
-          <w:szCs w:val="24"/>
-        </w:rPr>
         <w:t>Minutes played</w:t>
       </w:r>
     </w:p>
@@ -951,7 +895,6 @@
           <w:sz w:val="24"/>
           <w:szCs w:val="24"/>
         </w:rPr>
-        <w:lastRenderedPageBreak/>
         <w:t>Successful Take-Ons</w:t>
       </w:r>
     </w:p>
@@ -1007,6 +950,7 @@
           <w:sz w:val="24"/>
           <w:szCs w:val="24"/>
         </w:rPr>
+        <w:lastRenderedPageBreak/>
         <w:t>Total</w:t>
       </w:r>
     </w:p>
@@ -1893,49 +1837,49 @@
           <w:sz w:val="24"/>
           <w:szCs w:val="24"/>
         </w:rPr>
+        <w:t>Passes Completed</w:t>
+      </w:r>
+    </w:p>
+    <w:p>
+      <w:pPr>
+        <w:pStyle w:val="PargrafodaLista"/>
+        <w:numPr>
+          <w:ilvl w:val="2"/>
+          <w:numId w:val="4"/>
+        </w:numPr>
+        <w:jc w:val="both"/>
+        <w:rPr>
+          <w:sz w:val="24"/>
+          <w:szCs w:val="24"/>
+        </w:rPr>
+      </w:pPr>
+      <w:r>
+        <w:rPr>
+          <w:sz w:val="24"/>
+          <w:szCs w:val="24"/>
+        </w:rPr>
+        <w:t>Passes Offside</w:t>
+      </w:r>
+    </w:p>
+    <w:p>
+      <w:pPr>
+        <w:pStyle w:val="PargrafodaLista"/>
+        <w:numPr>
+          <w:ilvl w:val="2"/>
+          <w:numId w:val="4"/>
+        </w:numPr>
+        <w:jc w:val="both"/>
+        <w:rPr>
+          <w:sz w:val="24"/>
+          <w:szCs w:val="24"/>
+        </w:rPr>
+      </w:pPr>
+      <w:r>
+        <w:rPr>
+          <w:sz w:val="24"/>
+          <w:szCs w:val="24"/>
+        </w:rPr>
         <w:lastRenderedPageBreak/>
-        <w:t>Passes Completed</w:t>
-      </w:r>
-    </w:p>
-    <w:p>
-      <w:pPr>
-        <w:pStyle w:val="PargrafodaLista"/>
-        <w:numPr>
-          <w:ilvl w:val="2"/>
-          <w:numId w:val="4"/>
-        </w:numPr>
-        <w:jc w:val="both"/>
-        <w:rPr>
-          <w:sz w:val="24"/>
-          <w:szCs w:val="24"/>
-        </w:rPr>
-      </w:pPr>
-      <w:r>
-        <w:rPr>
-          <w:sz w:val="24"/>
-          <w:szCs w:val="24"/>
-        </w:rPr>
-        <w:t>Passes Offside</w:t>
-      </w:r>
-    </w:p>
-    <w:p>
-      <w:pPr>
-        <w:pStyle w:val="PargrafodaLista"/>
-        <w:numPr>
-          <w:ilvl w:val="2"/>
-          <w:numId w:val="4"/>
-        </w:numPr>
-        <w:jc w:val="both"/>
-        <w:rPr>
-          <w:sz w:val="24"/>
-          <w:szCs w:val="24"/>
-        </w:rPr>
-      </w:pPr>
-      <w:r>
-        <w:rPr>
-          <w:sz w:val="24"/>
-          <w:szCs w:val="24"/>
-        </w:rPr>
         <w:t>Passes Blocked</w:t>
       </w:r>
     </w:p>
@@ -2734,14 +2678,7 @@
           <w:sz w:val="24"/>
           <w:szCs w:val="24"/>
         </w:rPr>
-        <w:t xml:space="preserve">Successful </w:t>
-      </w:r>
-      <w:r>
-        <w:rPr>
-          <w:sz w:val="24"/>
-          <w:szCs w:val="24"/>
-        </w:rPr>
-        <w:t xml:space="preserve">Take-Ons </w:t>
+        <w:t xml:space="preserve">Successful Take-Ons </w:t>
       </w:r>
     </w:p>
     <w:p>
@@ -2762,14 +2699,7 @@
           <w:sz w:val="24"/>
           <w:szCs w:val="24"/>
         </w:rPr>
-        <w:t>Successful</w:t>
-      </w:r>
-      <w:r>
-        <w:rPr>
-          <w:sz w:val="24"/>
-          <w:szCs w:val="24"/>
-        </w:rPr>
-        <w:t xml:space="preserve"> Take-Ons %</w:t>
+        <w:t>Successful Take-Ons %</w:t>
       </w:r>
     </w:p>
     <w:p>
@@ -2937,57 +2867,57 @@
           <w:sz w:val="24"/>
           <w:szCs w:val="24"/>
         </w:rPr>
+        <w:t>Carries into Final 3</w:t>
+      </w:r>
+      <w:r>
+        <w:rPr>
+          <w:sz w:val="24"/>
+          <w:szCs w:val="24"/>
+          <w:vertAlign w:val="superscript"/>
+        </w:rPr>
+        <w:t>rd</w:t>
+      </w:r>
+    </w:p>
+    <w:p>
+      <w:pPr>
+        <w:pStyle w:val="PargrafodaLista"/>
+        <w:numPr>
+          <w:ilvl w:val="2"/>
+          <w:numId w:val="7"/>
+        </w:numPr>
+        <w:jc w:val="both"/>
+        <w:rPr>
+          <w:sz w:val="24"/>
+          <w:szCs w:val="24"/>
+        </w:rPr>
+      </w:pPr>
+      <w:r>
+        <w:rPr>
+          <w:sz w:val="24"/>
+          <w:szCs w:val="24"/>
+        </w:rPr>
+        <w:t>Carries into Penalty Area</w:t>
+      </w:r>
+    </w:p>
+    <w:p>
+      <w:pPr>
+        <w:pStyle w:val="PargrafodaLista"/>
+        <w:numPr>
+          <w:ilvl w:val="2"/>
+          <w:numId w:val="7"/>
+        </w:numPr>
+        <w:jc w:val="both"/>
+        <w:rPr>
+          <w:sz w:val="24"/>
+          <w:szCs w:val="24"/>
+        </w:rPr>
+      </w:pPr>
+      <w:r>
+        <w:rPr>
+          <w:sz w:val="24"/>
+          <w:szCs w:val="24"/>
+        </w:rPr>
         <w:lastRenderedPageBreak/>
-        <w:t>Carries into Final 3</w:t>
-      </w:r>
-      <w:r>
-        <w:rPr>
-          <w:sz w:val="24"/>
-          <w:szCs w:val="24"/>
-          <w:vertAlign w:val="superscript"/>
-        </w:rPr>
-        <w:t>rd</w:t>
-      </w:r>
-    </w:p>
-    <w:p>
-      <w:pPr>
-        <w:pStyle w:val="PargrafodaLista"/>
-        <w:numPr>
-          <w:ilvl w:val="2"/>
-          <w:numId w:val="7"/>
-        </w:numPr>
-        <w:jc w:val="both"/>
-        <w:rPr>
-          <w:sz w:val="24"/>
-          <w:szCs w:val="24"/>
-        </w:rPr>
-      </w:pPr>
-      <w:r>
-        <w:rPr>
-          <w:sz w:val="24"/>
-          <w:szCs w:val="24"/>
-        </w:rPr>
-        <w:t>Carries into Penalty Area</w:t>
-      </w:r>
-    </w:p>
-    <w:p>
-      <w:pPr>
-        <w:pStyle w:val="PargrafodaLista"/>
-        <w:numPr>
-          <w:ilvl w:val="2"/>
-          <w:numId w:val="7"/>
-        </w:numPr>
-        <w:jc w:val="both"/>
-        <w:rPr>
-          <w:sz w:val="24"/>
-          <w:szCs w:val="24"/>
-        </w:rPr>
-      </w:pPr>
-      <w:r>
-        <w:rPr>
-          <w:sz w:val="24"/>
-          <w:szCs w:val="24"/>
-        </w:rPr>
         <w:t xml:space="preserve">Miscontrols </w:t>
       </w:r>
     </w:p>

</xml_diff>

<commit_message>
Feat(sql): create tables for each parameter of gyokeres stats, insert data and create a script to drop all tables
</commit_message>
<xml_diff>
--- a/Database_Tables_and_Keys.docx
+++ b/Database_Tables_and_Keys.docx
@@ -78,7 +78,17 @@
           <w:szCs w:val="24"/>
           <w:u w:val="single"/>
         </w:rPr>
-        <w:t>Azure SQL Database</w:t>
+        <w:t>Postgre</w:t>
+      </w:r>
+      <w:r>
+        <w:rPr>
+          <w:i/>
+          <w:iCs/>
+          <w:sz w:val="24"/>
+          <w:szCs w:val="24"/>
+          <w:u w:val="single"/>
+        </w:rPr>
+        <w:t>SQL Database</w:t>
       </w:r>
       <w:r>
         <w:rPr>
@@ -86,6 +96,37 @@
           <w:szCs w:val="24"/>
         </w:rPr>
         <w:t xml:space="preserve"> is a cloud-based relational database service.</w:t>
+      </w:r>
+    </w:p>
+    <w:p>
+      <w:pPr>
+        <w:pStyle w:val="PargrafodaLista"/>
+        <w:numPr>
+          <w:ilvl w:val="0"/>
+          <w:numId w:val="1"/>
+        </w:numPr>
+        <w:jc w:val="both"/>
+        <w:rPr>
+          <w:sz w:val="24"/>
+          <w:szCs w:val="24"/>
+        </w:rPr>
+      </w:pPr>
+      <w:r>
+        <w:rPr>
+          <w:i/>
+          <w:iCs/>
+          <w:sz w:val="24"/>
+          <w:szCs w:val="24"/>
+          <w:u w:val="single"/>
+        </w:rPr>
+        <w:t>pgAdmin</w:t>
+      </w:r>
+      <w:r>
+        <w:rPr>
+          <w:sz w:val="24"/>
+          <w:szCs w:val="24"/>
+        </w:rPr>
+        <w:t xml:space="preserve"> is used as a link to Power Bi connection.</w:t>
       </w:r>
     </w:p>
     <w:p>
@@ -920,6 +961,7 @@
           <w:sz w:val="24"/>
           <w:szCs w:val="24"/>
         </w:rPr>
+        <w:lastRenderedPageBreak/>
         <w:t>Passin</w:t>
       </w:r>
       <w:r>
@@ -950,7 +992,6 @@
           <w:sz w:val="24"/>
           <w:szCs w:val="24"/>
         </w:rPr>
-        <w:lastRenderedPageBreak/>
         <w:t>Total</w:t>
       </w:r>
     </w:p>
@@ -1858,6 +1899,7 @@
           <w:sz w:val="24"/>
           <w:szCs w:val="24"/>
         </w:rPr>
+        <w:lastRenderedPageBreak/>
         <w:t>Passes Offside</w:t>
       </w:r>
     </w:p>
@@ -1879,7 +1921,6 @@
           <w:sz w:val="24"/>
           <w:szCs w:val="24"/>
         </w:rPr>
-        <w:lastRenderedPageBreak/>
         <w:t>Passes Blocked</w:t>
       </w:r>
     </w:p>
@@ -2896,6 +2937,7 @@
           <w:sz w:val="24"/>
           <w:szCs w:val="24"/>
         </w:rPr>
+        <w:lastRenderedPageBreak/>
         <w:t>Carries into Penalty Area</w:t>
       </w:r>
     </w:p>
@@ -2917,7 +2959,6 @@
           <w:sz w:val="24"/>
           <w:szCs w:val="24"/>
         </w:rPr>
-        <w:lastRenderedPageBreak/>
         <w:t xml:space="preserve">Miscontrols </w:t>
       </w:r>
     </w:p>

</xml_diff>

<commit_message>
Fix(docx and readme): completed README
</commit_message>
<xml_diff>
--- a/Database_Tables_and_Keys.docx
+++ b/Database_Tables_and_Keys.docx
@@ -4,6 +4,7 @@
   <w:body>
     <w:p>
       <w:pPr>
+        <w:spacing w:line="240" w:lineRule="auto"/>
         <w:jc w:val="center"/>
         <w:rPr>
           <w:b/>
@@ -33,6 +34,7 @@
           <w:ilvl w:val="0"/>
           <w:numId w:val="1"/>
         </w:numPr>
+        <w:spacing w:line="240" w:lineRule="auto"/>
         <w:jc w:val="both"/>
         <w:rPr>
           <w:sz w:val="24"/>
@@ -64,6 +66,7 @@
           <w:ilvl w:val="0"/>
           <w:numId w:val="1"/>
         </w:numPr>
+        <w:spacing w:line="240" w:lineRule="auto"/>
         <w:jc w:val="both"/>
         <w:rPr>
           <w:sz w:val="24"/>
@@ -105,6 +108,7 @@
           <w:ilvl w:val="0"/>
           <w:numId w:val="1"/>
         </w:numPr>
+        <w:spacing w:line="240" w:lineRule="auto"/>
         <w:jc w:val="both"/>
         <w:rPr>
           <w:sz w:val="24"/>
@@ -119,7 +123,7 @@
           <w:szCs w:val="24"/>
           <w:u w:val="single"/>
         </w:rPr>
-        <w:t>pgAdmin</w:t>
+        <w:t>ODBC</w:t>
       </w:r>
       <w:r>
         <w:rPr>
@@ -132,6 +136,7 @@
     <w:p>
       <w:pPr>
         <w:pStyle w:val="PargrafodaLista"/>
+        <w:spacing w:line="240" w:lineRule="auto"/>
         <w:jc w:val="both"/>
         <w:rPr>
           <w:i/>
@@ -145,6 +150,7 @@
     <w:p>
       <w:pPr>
         <w:pStyle w:val="PargrafodaLista"/>
+        <w:spacing w:line="240" w:lineRule="auto"/>
         <w:jc w:val="both"/>
         <w:rPr>
           <w:b/>
@@ -172,6 +178,7 @@
     <w:p>
       <w:pPr>
         <w:pStyle w:val="PargrafodaLista"/>
+        <w:spacing w:line="240" w:lineRule="auto"/>
         <w:jc w:val="both"/>
         <w:rPr>
           <w:sz w:val="24"/>
@@ -186,6 +193,7 @@
           <w:ilvl w:val="0"/>
           <w:numId w:val="4"/>
         </w:numPr>
+        <w:spacing w:line="240" w:lineRule="auto"/>
         <w:jc w:val="both"/>
         <w:rPr>
           <w:b/>
@@ -211,6 +219,7 @@
           <w:ilvl w:val="0"/>
           <w:numId w:val="2"/>
         </w:numPr>
+        <w:spacing w:line="240" w:lineRule="auto"/>
         <w:jc w:val="both"/>
         <w:rPr>
           <w:sz w:val="24"/>
@@ -232,6 +241,7 @@
           <w:ilvl w:val="0"/>
           <w:numId w:val="12"/>
         </w:numPr>
+        <w:spacing w:line="240" w:lineRule="auto"/>
         <w:jc w:val="both"/>
         <w:rPr>
           <w:sz w:val="24"/>
@@ -253,6 +263,7 @@
           <w:ilvl w:val="0"/>
           <w:numId w:val="12"/>
         </w:numPr>
+        <w:spacing w:line="240" w:lineRule="auto"/>
         <w:jc w:val="both"/>
         <w:rPr>
           <w:sz w:val="24"/>
@@ -274,6 +285,7 @@
           <w:ilvl w:val="0"/>
           <w:numId w:val="12"/>
         </w:numPr>
+        <w:spacing w:line="240" w:lineRule="auto"/>
         <w:jc w:val="both"/>
         <w:rPr>
           <w:sz w:val="24"/>
@@ -295,6 +307,7 @@
           <w:ilvl w:val="0"/>
           <w:numId w:val="2"/>
         </w:numPr>
+        <w:spacing w:line="240" w:lineRule="auto"/>
         <w:jc w:val="both"/>
         <w:rPr>
           <w:sz w:val="24"/>
@@ -316,6 +329,7 @@
           <w:ilvl w:val="2"/>
           <w:numId w:val="1"/>
         </w:numPr>
+        <w:spacing w:line="240" w:lineRule="auto"/>
         <w:jc w:val="both"/>
         <w:rPr>
           <w:sz w:val="24"/>
@@ -337,6 +351,7 @@
           <w:ilvl w:val="2"/>
           <w:numId w:val="1"/>
         </w:numPr>
+        <w:spacing w:line="240" w:lineRule="auto"/>
         <w:jc w:val="both"/>
         <w:rPr>
           <w:sz w:val="24"/>
@@ -358,6 +373,7 @@
           <w:ilvl w:val="2"/>
           <w:numId w:val="1"/>
         </w:numPr>
+        <w:spacing w:line="240" w:lineRule="auto"/>
         <w:jc w:val="both"/>
         <w:rPr>
           <w:sz w:val="24"/>
@@ -379,6 +395,7 @@
           <w:ilvl w:val="2"/>
           <w:numId w:val="1"/>
         </w:numPr>
+        <w:spacing w:line="240" w:lineRule="auto"/>
         <w:jc w:val="both"/>
         <w:rPr>
           <w:sz w:val="24"/>
@@ -400,6 +417,7 @@
           <w:ilvl w:val="2"/>
           <w:numId w:val="1"/>
         </w:numPr>
+        <w:spacing w:line="240" w:lineRule="auto"/>
         <w:jc w:val="both"/>
         <w:rPr>
           <w:sz w:val="24"/>
@@ -421,6 +439,7 @@
           <w:ilvl w:val="2"/>
           <w:numId w:val="1"/>
         </w:numPr>
+        <w:spacing w:line="240" w:lineRule="auto"/>
         <w:jc w:val="both"/>
         <w:rPr>
           <w:sz w:val="24"/>
@@ -442,6 +461,7 @@
           <w:ilvl w:val="2"/>
           <w:numId w:val="1"/>
         </w:numPr>
+        <w:spacing w:line="240" w:lineRule="auto"/>
         <w:jc w:val="both"/>
         <w:rPr>
           <w:sz w:val="24"/>
@@ -463,6 +483,7 @@
           <w:ilvl w:val="2"/>
           <w:numId w:val="1"/>
         </w:numPr>
+        <w:spacing w:line="240" w:lineRule="auto"/>
         <w:jc w:val="both"/>
         <w:rPr>
           <w:sz w:val="24"/>
@@ -484,6 +505,7 @@
           <w:ilvl w:val="2"/>
           <w:numId w:val="1"/>
         </w:numPr>
+        <w:spacing w:line="240" w:lineRule="auto"/>
         <w:jc w:val="both"/>
         <w:rPr>
           <w:sz w:val="24"/>
@@ -505,6 +527,7 @@
           <w:ilvl w:val="2"/>
           <w:numId w:val="1"/>
         </w:numPr>
+        <w:spacing w:line="240" w:lineRule="auto"/>
         <w:jc w:val="both"/>
         <w:rPr>
           <w:sz w:val="24"/>
@@ -526,6 +549,7 @@
           <w:ilvl w:val="2"/>
           <w:numId w:val="1"/>
         </w:numPr>
+        <w:spacing w:line="240" w:lineRule="auto"/>
         <w:jc w:val="both"/>
         <w:rPr>
           <w:sz w:val="24"/>
@@ -547,6 +571,7 @@
           <w:ilvl w:val="2"/>
           <w:numId w:val="1"/>
         </w:numPr>
+        <w:spacing w:line="240" w:lineRule="auto"/>
         <w:jc w:val="both"/>
         <w:rPr>
           <w:sz w:val="24"/>
@@ -568,6 +593,7 @@
           <w:ilvl w:val="0"/>
           <w:numId w:val="2"/>
         </w:numPr>
+        <w:spacing w:line="240" w:lineRule="auto"/>
         <w:jc w:val="both"/>
         <w:rPr>
           <w:sz w:val="24"/>
@@ -589,6 +615,7 @@
           <w:ilvl w:val="0"/>
           <w:numId w:val="13"/>
         </w:numPr>
+        <w:spacing w:line="240" w:lineRule="auto"/>
         <w:jc w:val="both"/>
         <w:rPr>
           <w:sz w:val="24"/>
@@ -610,6 +637,7 @@
           <w:ilvl w:val="0"/>
           <w:numId w:val="13"/>
         </w:numPr>
+        <w:spacing w:line="240" w:lineRule="auto"/>
         <w:jc w:val="both"/>
         <w:rPr>
           <w:sz w:val="24"/>
@@ -631,6 +659,7 @@
           <w:ilvl w:val="0"/>
           <w:numId w:val="13"/>
         </w:numPr>
+        <w:spacing w:line="240" w:lineRule="auto"/>
         <w:jc w:val="both"/>
         <w:rPr>
           <w:sz w:val="24"/>
@@ -652,6 +681,7 @@
           <w:ilvl w:val="0"/>
           <w:numId w:val="2"/>
         </w:numPr>
+        <w:spacing w:line="240" w:lineRule="auto"/>
         <w:jc w:val="both"/>
         <w:rPr>
           <w:sz w:val="24"/>
@@ -673,6 +703,7 @@
           <w:ilvl w:val="1"/>
           <w:numId w:val="2"/>
         </w:numPr>
+        <w:spacing w:line="240" w:lineRule="auto"/>
         <w:jc w:val="both"/>
         <w:rPr>
           <w:sz w:val="24"/>
@@ -694,6 +725,7 @@
           <w:ilvl w:val="1"/>
           <w:numId w:val="2"/>
         </w:numPr>
+        <w:spacing w:line="240" w:lineRule="auto"/>
         <w:jc w:val="both"/>
         <w:rPr>
           <w:sz w:val="24"/>
@@ -715,6 +747,7 @@
           <w:ilvl w:val="0"/>
           <w:numId w:val="2"/>
         </w:numPr>
+        <w:spacing w:line="240" w:lineRule="auto"/>
         <w:jc w:val="both"/>
         <w:rPr>
           <w:sz w:val="24"/>
@@ -736,6 +769,7 @@
           <w:ilvl w:val="1"/>
           <w:numId w:val="2"/>
         </w:numPr>
+        <w:spacing w:line="240" w:lineRule="auto"/>
         <w:jc w:val="both"/>
         <w:rPr>
           <w:sz w:val="24"/>
@@ -757,6 +791,7 @@
           <w:ilvl w:val="1"/>
           <w:numId w:val="2"/>
         </w:numPr>
+        <w:spacing w:line="240" w:lineRule="auto"/>
         <w:jc w:val="both"/>
         <w:rPr>
           <w:sz w:val="24"/>
@@ -778,6 +813,7 @@
           <w:ilvl w:val="1"/>
           <w:numId w:val="2"/>
         </w:numPr>
+        <w:spacing w:line="240" w:lineRule="auto"/>
         <w:jc w:val="both"/>
         <w:rPr>
           <w:sz w:val="24"/>
@@ -799,17 +835,19 @@
           <w:ilvl w:val="1"/>
           <w:numId w:val="2"/>
         </w:numPr>
-        <w:jc w:val="both"/>
-        <w:rPr>
-          <w:sz w:val="24"/>
-          <w:szCs w:val="24"/>
-        </w:rPr>
-      </w:pPr>
-      <w:r>
-        <w:rPr>
-          <w:sz w:val="24"/>
-          <w:szCs w:val="24"/>
-        </w:rPr>
+        <w:spacing w:line="240" w:lineRule="auto"/>
+        <w:jc w:val="both"/>
+        <w:rPr>
+          <w:sz w:val="24"/>
+          <w:szCs w:val="24"/>
+        </w:rPr>
+      </w:pPr>
+      <w:r>
+        <w:rPr>
+          <w:sz w:val="24"/>
+          <w:szCs w:val="24"/>
+        </w:rPr>
+        <w:lastRenderedPageBreak/>
         <w:t>Progressive Passes</w:t>
       </w:r>
     </w:p>
@@ -820,6 +858,7 @@
           <w:ilvl w:val="0"/>
           <w:numId w:val="2"/>
         </w:numPr>
+        <w:spacing w:line="240" w:lineRule="auto"/>
         <w:jc w:val="both"/>
         <w:rPr>
           <w:sz w:val="24"/>
@@ -841,6 +880,7 @@
           <w:ilvl w:val="1"/>
           <w:numId w:val="2"/>
         </w:numPr>
+        <w:spacing w:line="240" w:lineRule="auto"/>
         <w:jc w:val="both"/>
         <w:rPr>
           <w:sz w:val="24"/>
@@ -862,6 +902,7 @@
           <w:ilvl w:val="1"/>
           <w:numId w:val="2"/>
         </w:numPr>
+        <w:spacing w:line="240" w:lineRule="auto"/>
         <w:jc w:val="both"/>
         <w:rPr>
           <w:sz w:val="24"/>
@@ -883,6 +924,7 @@
           <w:ilvl w:val="0"/>
           <w:numId w:val="2"/>
         </w:numPr>
+        <w:spacing w:line="240" w:lineRule="auto"/>
         <w:jc w:val="both"/>
         <w:rPr>
           <w:sz w:val="24"/>
@@ -904,6 +946,7 @@
           <w:ilvl w:val="1"/>
           <w:numId w:val="2"/>
         </w:numPr>
+        <w:spacing w:line="240" w:lineRule="auto"/>
         <w:jc w:val="both"/>
         <w:rPr>
           <w:sz w:val="24"/>
@@ -925,6 +968,7 @@
           <w:ilvl w:val="1"/>
           <w:numId w:val="2"/>
         </w:numPr>
+        <w:spacing w:line="240" w:lineRule="auto"/>
         <w:jc w:val="both"/>
         <w:rPr>
           <w:sz w:val="24"/>
@@ -946,6 +990,7 @@
           <w:ilvl w:val="0"/>
           <w:numId w:val="4"/>
         </w:numPr>
+        <w:spacing w:line="240" w:lineRule="auto"/>
         <w:jc w:val="both"/>
         <w:rPr>
           <w:b/>
@@ -961,7 +1006,6 @@
           <w:sz w:val="24"/>
           <w:szCs w:val="24"/>
         </w:rPr>
-        <w:lastRenderedPageBreak/>
         <w:t>Passin</w:t>
       </w:r>
       <w:r>
@@ -981,6 +1025,7 @@
           <w:ilvl w:val="1"/>
           <w:numId w:val="4"/>
         </w:numPr>
+        <w:spacing w:line="240" w:lineRule="auto"/>
         <w:jc w:val="both"/>
         <w:rPr>
           <w:sz w:val="24"/>
@@ -1002,6 +1047,7 @@
           <w:ilvl w:val="2"/>
           <w:numId w:val="4"/>
         </w:numPr>
+        <w:spacing w:line="240" w:lineRule="auto"/>
         <w:jc w:val="both"/>
         <w:rPr>
           <w:sz w:val="24"/>
@@ -1023,6 +1069,7 @@
           <w:ilvl w:val="2"/>
           <w:numId w:val="4"/>
         </w:numPr>
+        <w:spacing w:line="240" w:lineRule="auto"/>
         <w:jc w:val="both"/>
         <w:rPr>
           <w:sz w:val="24"/>
@@ -1044,6 +1091,7 @@
           <w:ilvl w:val="2"/>
           <w:numId w:val="4"/>
         </w:numPr>
+        <w:spacing w:line="240" w:lineRule="auto"/>
         <w:jc w:val="both"/>
         <w:rPr>
           <w:sz w:val="24"/>
@@ -1065,6 +1113,7 @@
           <w:ilvl w:val="2"/>
           <w:numId w:val="4"/>
         </w:numPr>
+        <w:spacing w:line="240" w:lineRule="auto"/>
         <w:jc w:val="both"/>
         <w:rPr>
           <w:sz w:val="24"/>
@@ -1086,6 +1135,7 @@
           <w:ilvl w:val="2"/>
           <w:numId w:val="4"/>
         </w:numPr>
+        <w:spacing w:line="240" w:lineRule="auto"/>
         <w:jc w:val="both"/>
         <w:rPr>
           <w:sz w:val="24"/>
@@ -1107,6 +1157,7 @@
           <w:ilvl w:val="1"/>
           <w:numId w:val="4"/>
         </w:numPr>
+        <w:spacing w:line="240" w:lineRule="auto"/>
         <w:jc w:val="both"/>
         <w:rPr>
           <w:sz w:val="24"/>
@@ -1128,6 +1179,7 @@
           <w:ilvl w:val="2"/>
           <w:numId w:val="4"/>
         </w:numPr>
+        <w:spacing w:line="240" w:lineRule="auto"/>
         <w:jc w:val="both"/>
         <w:rPr>
           <w:sz w:val="24"/>
@@ -1149,6 +1201,7 @@
           <w:ilvl w:val="2"/>
           <w:numId w:val="4"/>
         </w:numPr>
+        <w:spacing w:line="240" w:lineRule="auto"/>
         <w:jc w:val="both"/>
         <w:rPr>
           <w:sz w:val="24"/>
@@ -1170,6 +1223,7 @@
           <w:ilvl w:val="2"/>
           <w:numId w:val="4"/>
         </w:numPr>
+        <w:spacing w:line="240" w:lineRule="auto"/>
         <w:jc w:val="both"/>
         <w:rPr>
           <w:sz w:val="24"/>
@@ -1191,6 +1245,7 @@
           <w:ilvl w:val="1"/>
           <w:numId w:val="4"/>
         </w:numPr>
+        <w:spacing w:line="240" w:lineRule="auto"/>
         <w:jc w:val="both"/>
         <w:rPr>
           <w:sz w:val="24"/>
@@ -1212,6 +1267,7 @@
           <w:ilvl w:val="2"/>
           <w:numId w:val="4"/>
         </w:numPr>
+        <w:spacing w:line="240" w:lineRule="auto"/>
         <w:jc w:val="both"/>
         <w:rPr>
           <w:sz w:val="24"/>
@@ -1233,6 +1289,7 @@
           <w:ilvl w:val="2"/>
           <w:numId w:val="4"/>
         </w:numPr>
+        <w:spacing w:line="240" w:lineRule="auto"/>
         <w:jc w:val="both"/>
         <w:rPr>
           <w:sz w:val="24"/>
@@ -1254,6 +1311,7 @@
           <w:ilvl w:val="2"/>
           <w:numId w:val="4"/>
         </w:numPr>
+        <w:spacing w:line="240" w:lineRule="auto"/>
         <w:jc w:val="both"/>
         <w:rPr>
           <w:sz w:val="24"/>
@@ -1275,6 +1333,7 @@
           <w:ilvl w:val="1"/>
           <w:numId w:val="4"/>
         </w:numPr>
+        <w:spacing w:line="240" w:lineRule="auto"/>
         <w:jc w:val="both"/>
         <w:rPr>
           <w:sz w:val="24"/>
@@ -1296,6 +1355,7 @@
           <w:ilvl w:val="2"/>
           <w:numId w:val="4"/>
         </w:numPr>
+        <w:spacing w:line="240" w:lineRule="auto"/>
         <w:jc w:val="both"/>
         <w:rPr>
           <w:sz w:val="24"/>
@@ -1317,6 +1377,7 @@
           <w:ilvl w:val="2"/>
           <w:numId w:val="4"/>
         </w:numPr>
+        <w:spacing w:line="240" w:lineRule="auto"/>
         <w:jc w:val="both"/>
         <w:rPr>
           <w:sz w:val="24"/>
@@ -1338,6 +1399,7 @@
           <w:ilvl w:val="2"/>
           <w:numId w:val="4"/>
         </w:numPr>
+        <w:spacing w:line="240" w:lineRule="auto"/>
         <w:jc w:val="both"/>
         <w:rPr>
           <w:sz w:val="24"/>
@@ -1359,6 +1421,7 @@
           <w:ilvl w:val="1"/>
           <w:numId w:val="4"/>
         </w:numPr>
+        <w:spacing w:line="240" w:lineRule="auto"/>
         <w:jc w:val="both"/>
         <w:rPr>
           <w:sz w:val="24"/>
@@ -1380,6 +1443,7 @@
           <w:ilvl w:val="2"/>
           <w:numId w:val="4"/>
         </w:numPr>
+        <w:spacing w:line="240" w:lineRule="auto"/>
         <w:jc w:val="both"/>
         <w:rPr>
           <w:sz w:val="24"/>
@@ -1401,6 +1465,7 @@
           <w:ilvl w:val="2"/>
           <w:numId w:val="4"/>
         </w:numPr>
+        <w:spacing w:line="240" w:lineRule="auto"/>
         <w:jc w:val="both"/>
         <w:rPr>
           <w:sz w:val="24"/>
@@ -1422,6 +1487,7 @@
           <w:ilvl w:val="2"/>
           <w:numId w:val="4"/>
         </w:numPr>
+        <w:spacing w:line="240" w:lineRule="auto"/>
         <w:jc w:val="both"/>
         <w:rPr>
           <w:sz w:val="24"/>
@@ -1443,6 +1509,7 @@
           <w:ilvl w:val="2"/>
           <w:numId w:val="4"/>
         </w:numPr>
+        <w:spacing w:line="240" w:lineRule="auto"/>
         <w:jc w:val="both"/>
         <w:rPr>
           <w:sz w:val="24"/>
@@ -1464,6 +1531,7 @@
           <w:ilvl w:val="2"/>
           <w:numId w:val="4"/>
         </w:numPr>
+        <w:spacing w:line="240" w:lineRule="auto"/>
         <w:jc w:val="both"/>
         <w:rPr>
           <w:sz w:val="24"/>
@@ -1485,6 +1553,7 @@
           <w:ilvl w:val="2"/>
           <w:numId w:val="4"/>
         </w:numPr>
+        <w:spacing w:line="240" w:lineRule="auto"/>
         <w:jc w:val="both"/>
         <w:rPr>
           <w:sz w:val="24"/>
@@ -1506,6 +1575,7 @@
           <w:ilvl w:val="2"/>
           <w:numId w:val="4"/>
         </w:numPr>
+        <w:spacing w:line="240" w:lineRule="auto"/>
         <w:jc w:val="both"/>
         <w:rPr>
           <w:sz w:val="24"/>
@@ -1527,6 +1597,7 @@
           <w:ilvl w:val="2"/>
           <w:numId w:val="4"/>
         </w:numPr>
+        <w:spacing w:line="240" w:lineRule="auto"/>
         <w:jc w:val="both"/>
         <w:rPr>
           <w:sz w:val="24"/>
@@ -1548,6 +1619,7 @@
           <w:ilvl w:val="0"/>
           <w:numId w:val="4"/>
         </w:numPr>
+        <w:spacing w:line="240" w:lineRule="auto"/>
         <w:jc w:val="both"/>
         <w:rPr>
           <w:b/>
@@ -1573,17 +1645,19 @@
           <w:ilvl w:val="1"/>
           <w:numId w:val="4"/>
         </w:numPr>
-        <w:jc w:val="both"/>
-        <w:rPr>
-          <w:sz w:val="24"/>
-          <w:szCs w:val="24"/>
-        </w:rPr>
-      </w:pPr>
-      <w:r>
-        <w:rPr>
-          <w:sz w:val="24"/>
-          <w:szCs w:val="24"/>
-        </w:rPr>
+        <w:spacing w:line="240" w:lineRule="auto"/>
+        <w:jc w:val="both"/>
+        <w:rPr>
+          <w:sz w:val="24"/>
+          <w:szCs w:val="24"/>
+        </w:rPr>
+      </w:pPr>
+      <w:r>
+        <w:rPr>
+          <w:sz w:val="24"/>
+          <w:szCs w:val="24"/>
+        </w:rPr>
+        <w:lastRenderedPageBreak/>
         <w:t>Pass Types</w:t>
       </w:r>
     </w:p>
@@ -1594,6 +1668,7 @@
           <w:ilvl w:val="2"/>
           <w:numId w:val="4"/>
         </w:numPr>
+        <w:spacing w:line="240" w:lineRule="auto"/>
         <w:jc w:val="both"/>
         <w:rPr>
           <w:sz w:val="24"/>
@@ -1615,6 +1690,7 @@
           <w:ilvl w:val="2"/>
           <w:numId w:val="4"/>
         </w:numPr>
+        <w:spacing w:line="240" w:lineRule="auto"/>
         <w:jc w:val="both"/>
         <w:rPr>
           <w:sz w:val="24"/>
@@ -1636,6 +1712,7 @@
           <w:ilvl w:val="2"/>
           <w:numId w:val="4"/>
         </w:numPr>
+        <w:spacing w:line="240" w:lineRule="auto"/>
         <w:jc w:val="both"/>
         <w:rPr>
           <w:sz w:val="24"/>
@@ -1657,6 +1734,7 @@
           <w:ilvl w:val="2"/>
           <w:numId w:val="4"/>
         </w:numPr>
+        <w:spacing w:line="240" w:lineRule="auto"/>
         <w:jc w:val="both"/>
         <w:rPr>
           <w:sz w:val="24"/>
@@ -1678,6 +1756,7 @@
           <w:ilvl w:val="2"/>
           <w:numId w:val="4"/>
         </w:numPr>
+        <w:spacing w:line="240" w:lineRule="auto"/>
         <w:jc w:val="both"/>
         <w:rPr>
           <w:sz w:val="24"/>
@@ -1699,6 +1778,7 @@
           <w:ilvl w:val="2"/>
           <w:numId w:val="4"/>
         </w:numPr>
+        <w:spacing w:line="240" w:lineRule="auto"/>
         <w:jc w:val="both"/>
         <w:rPr>
           <w:sz w:val="24"/>
@@ -1720,6 +1800,7 @@
           <w:ilvl w:val="2"/>
           <w:numId w:val="4"/>
         </w:numPr>
+        <w:spacing w:line="240" w:lineRule="auto"/>
         <w:jc w:val="both"/>
         <w:rPr>
           <w:sz w:val="24"/>
@@ -1741,6 +1822,7 @@
           <w:ilvl w:val="2"/>
           <w:numId w:val="4"/>
         </w:numPr>
+        <w:spacing w:line="240" w:lineRule="auto"/>
         <w:jc w:val="both"/>
         <w:rPr>
           <w:sz w:val="24"/>
@@ -1762,6 +1844,7 @@
           <w:ilvl w:val="1"/>
           <w:numId w:val="4"/>
         </w:numPr>
+        <w:spacing w:line="240" w:lineRule="auto"/>
         <w:jc w:val="both"/>
         <w:rPr>
           <w:sz w:val="24"/>
@@ -1783,6 +1866,7 @@
           <w:ilvl w:val="2"/>
           <w:numId w:val="4"/>
         </w:numPr>
+        <w:spacing w:line="240" w:lineRule="auto"/>
         <w:jc w:val="both"/>
         <w:rPr>
           <w:sz w:val="24"/>
@@ -1804,6 +1888,7 @@
           <w:ilvl w:val="2"/>
           <w:numId w:val="4"/>
         </w:numPr>
+        <w:spacing w:line="240" w:lineRule="auto"/>
         <w:jc w:val="both"/>
         <w:rPr>
           <w:sz w:val="24"/>
@@ -1825,6 +1910,7 @@
           <w:ilvl w:val="2"/>
           <w:numId w:val="4"/>
         </w:numPr>
+        <w:spacing w:line="240" w:lineRule="auto"/>
         <w:jc w:val="both"/>
         <w:rPr>
           <w:sz w:val="24"/>
@@ -1846,6 +1932,7 @@
           <w:ilvl w:val="1"/>
           <w:numId w:val="4"/>
         </w:numPr>
+        <w:spacing w:line="240" w:lineRule="auto"/>
         <w:jc w:val="both"/>
         <w:rPr>
           <w:sz w:val="24"/>
@@ -1867,6 +1954,7 @@
           <w:ilvl w:val="2"/>
           <w:numId w:val="4"/>
         </w:numPr>
+        <w:spacing w:line="240" w:lineRule="auto"/>
         <w:jc w:val="both"/>
         <w:rPr>
           <w:sz w:val="24"/>
@@ -1888,18 +1976,18 @@
           <w:ilvl w:val="2"/>
           <w:numId w:val="4"/>
         </w:numPr>
-        <w:jc w:val="both"/>
-        <w:rPr>
-          <w:sz w:val="24"/>
-          <w:szCs w:val="24"/>
-        </w:rPr>
-      </w:pPr>
-      <w:r>
-        <w:rPr>
-          <w:sz w:val="24"/>
-          <w:szCs w:val="24"/>
-        </w:rPr>
-        <w:lastRenderedPageBreak/>
+        <w:spacing w:line="240" w:lineRule="auto"/>
+        <w:jc w:val="both"/>
+        <w:rPr>
+          <w:sz w:val="24"/>
+          <w:szCs w:val="24"/>
+        </w:rPr>
+      </w:pPr>
+      <w:r>
+        <w:rPr>
+          <w:sz w:val="24"/>
+          <w:szCs w:val="24"/>
+        </w:rPr>
         <w:t>Passes Offside</w:t>
       </w:r>
     </w:p>
@@ -1910,6 +1998,7 @@
           <w:ilvl w:val="2"/>
           <w:numId w:val="4"/>
         </w:numPr>
+        <w:spacing w:line="240" w:lineRule="auto"/>
         <w:jc w:val="both"/>
         <w:rPr>
           <w:sz w:val="24"/>
@@ -1931,6 +2020,7 @@
           <w:ilvl w:val="0"/>
           <w:numId w:val="4"/>
         </w:numPr>
+        <w:spacing w:line="240" w:lineRule="auto"/>
         <w:jc w:val="both"/>
         <w:rPr>
           <w:b/>
@@ -1956,6 +2046,7 @@
           <w:ilvl w:val="1"/>
           <w:numId w:val="4"/>
         </w:numPr>
+        <w:spacing w:line="240" w:lineRule="auto"/>
         <w:jc w:val="both"/>
         <w:rPr>
           <w:sz w:val="24"/>
@@ -1977,6 +2068,7 @@
           <w:ilvl w:val="2"/>
           <w:numId w:val="4"/>
         </w:numPr>
+        <w:spacing w:line="240" w:lineRule="auto"/>
         <w:jc w:val="both"/>
         <w:rPr>
           <w:sz w:val="24"/>
@@ -1998,6 +2090,7 @@
           <w:ilvl w:val="2"/>
           <w:numId w:val="4"/>
         </w:numPr>
+        <w:spacing w:line="240" w:lineRule="auto"/>
         <w:jc w:val="both"/>
         <w:rPr>
           <w:sz w:val="24"/>
@@ -2019,6 +2112,7 @@
           <w:ilvl w:val="2"/>
           <w:numId w:val="4"/>
         </w:numPr>
+        <w:spacing w:line="240" w:lineRule="auto"/>
         <w:jc w:val="both"/>
         <w:rPr>
           <w:sz w:val="24"/>
@@ -2055,6 +2149,7 @@
           <w:ilvl w:val="2"/>
           <w:numId w:val="4"/>
         </w:numPr>
+        <w:spacing w:line="240" w:lineRule="auto"/>
         <w:jc w:val="both"/>
         <w:rPr>
           <w:sz w:val="24"/>
@@ -2091,6 +2186,7 @@
           <w:ilvl w:val="2"/>
           <w:numId w:val="4"/>
         </w:numPr>
+        <w:spacing w:line="240" w:lineRule="auto"/>
         <w:jc w:val="both"/>
         <w:rPr>
           <w:sz w:val="24"/>
@@ -2127,6 +2223,7 @@
           <w:ilvl w:val="1"/>
           <w:numId w:val="4"/>
         </w:numPr>
+        <w:spacing w:line="240" w:lineRule="auto"/>
         <w:jc w:val="both"/>
         <w:rPr>
           <w:sz w:val="24"/>
@@ -2148,6 +2245,7 @@
           <w:ilvl w:val="2"/>
           <w:numId w:val="4"/>
         </w:numPr>
+        <w:spacing w:line="240" w:lineRule="auto"/>
         <w:jc w:val="both"/>
         <w:rPr>
           <w:sz w:val="24"/>
@@ -2169,6 +2267,7 @@
           <w:ilvl w:val="2"/>
           <w:numId w:val="4"/>
         </w:numPr>
+        <w:spacing w:line="240" w:lineRule="auto"/>
         <w:jc w:val="both"/>
         <w:rPr>
           <w:sz w:val="24"/>
@@ -2190,6 +2289,7 @@
           <w:ilvl w:val="2"/>
           <w:numId w:val="4"/>
         </w:numPr>
+        <w:spacing w:line="240" w:lineRule="auto"/>
         <w:jc w:val="both"/>
         <w:rPr>
           <w:sz w:val="24"/>
@@ -2211,6 +2311,7 @@
           <w:ilvl w:val="2"/>
           <w:numId w:val="4"/>
         </w:numPr>
+        <w:spacing w:line="240" w:lineRule="auto"/>
         <w:jc w:val="both"/>
         <w:rPr>
           <w:sz w:val="24"/>
@@ -2239,6 +2340,7 @@
           <w:ilvl w:val="1"/>
           <w:numId w:val="4"/>
         </w:numPr>
+        <w:spacing w:line="240" w:lineRule="auto"/>
         <w:jc w:val="both"/>
         <w:rPr>
           <w:sz w:val="24"/>
@@ -2260,6 +2362,7 @@
           <w:ilvl w:val="2"/>
           <w:numId w:val="4"/>
         </w:numPr>
+        <w:spacing w:line="240" w:lineRule="auto"/>
         <w:jc w:val="both"/>
         <w:rPr>
           <w:sz w:val="24"/>
@@ -2281,6 +2384,7 @@
           <w:ilvl w:val="2"/>
           <w:numId w:val="4"/>
         </w:numPr>
+        <w:spacing w:line="240" w:lineRule="auto"/>
         <w:jc w:val="both"/>
         <w:rPr>
           <w:sz w:val="24"/>
@@ -2302,6 +2406,7 @@
           <w:ilvl w:val="2"/>
           <w:numId w:val="4"/>
         </w:numPr>
+        <w:spacing w:line="240" w:lineRule="auto"/>
         <w:jc w:val="both"/>
         <w:rPr>
           <w:sz w:val="24"/>
@@ -2323,6 +2428,7 @@
           <w:ilvl w:val="1"/>
           <w:numId w:val="4"/>
         </w:numPr>
+        <w:spacing w:line="240" w:lineRule="auto"/>
         <w:jc w:val="both"/>
         <w:rPr>
           <w:sz w:val="24"/>
@@ -2344,6 +2450,7 @@
           <w:ilvl w:val="2"/>
           <w:numId w:val="1"/>
         </w:numPr>
+        <w:spacing w:line="240" w:lineRule="auto"/>
         <w:jc w:val="both"/>
         <w:rPr>
           <w:sz w:val="24"/>
@@ -2365,6 +2472,7 @@
           <w:ilvl w:val="2"/>
           <w:numId w:val="1"/>
         </w:numPr>
+        <w:spacing w:line="240" w:lineRule="auto"/>
         <w:jc w:val="both"/>
         <w:rPr>
           <w:sz w:val="24"/>
@@ -2386,17 +2494,19 @@
           <w:ilvl w:val="2"/>
           <w:numId w:val="1"/>
         </w:numPr>
-        <w:jc w:val="both"/>
-        <w:rPr>
-          <w:sz w:val="24"/>
-          <w:szCs w:val="24"/>
-        </w:rPr>
-      </w:pPr>
-      <w:r>
-        <w:rPr>
-          <w:sz w:val="24"/>
-          <w:szCs w:val="24"/>
-        </w:rPr>
+        <w:spacing w:line="240" w:lineRule="auto"/>
+        <w:jc w:val="both"/>
+        <w:rPr>
+          <w:sz w:val="24"/>
+          <w:szCs w:val="24"/>
+        </w:rPr>
+      </w:pPr>
+      <w:r>
+        <w:rPr>
+          <w:sz w:val="24"/>
+          <w:szCs w:val="24"/>
+        </w:rPr>
+        <w:lastRenderedPageBreak/>
         <w:t xml:space="preserve">Clearances </w:t>
       </w:r>
     </w:p>
@@ -2407,6 +2517,7 @@
           <w:ilvl w:val="2"/>
           <w:numId w:val="1"/>
         </w:numPr>
+        <w:spacing w:line="240" w:lineRule="auto"/>
         <w:jc w:val="both"/>
         <w:rPr>
           <w:sz w:val="24"/>
@@ -2428,6 +2539,7 @@
           <w:ilvl w:val="0"/>
           <w:numId w:val="4"/>
         </w:numPr>
+        <w:spacing w:line="240" w:lineRule="auto"/>
         <w:jc w:val="both"/>
         <w:rPr>
           <w:b/>
@@ -2453,6 +2565,7 @@
           <w:ilvl w:val="1"/>
           <w:numId w:val="4"/>
         </w:numPr>
+        <w:spacing w:line="240" w:lineRule="auto"/>
         <w:jc w:val="both"/>
         <w:rPr>
           <w:sz w:val="24"/>
@@ -2474,6 +2587,7 @@
           <w:ilvl w:val="2"/>
           <w:numId w:val="5"/>
         </w:numPr>
+        <w:spacing w:line="240" w:lineRule="auto"/>
         <w:jc w:val="both"/>
         <w:rPr>
           <w:sz w:val="24"/>
@@ -2495,6 +2609,7 @@
           <w:ilvl w:val="2"/>
           <w:numId w:val="5"/>
         </w:numPr>
+        <w:spacing w:line="240" w:lineRule="auto"/>
         <w:jc w:val="both"/>
         <w:rPr>
           <w:sz w:val="24"/>
@@ -2516,6 +2631,7 @@
           <w:ilvl w:val="2"/>
           <w:numId w:val="5"/>
         </w:numPr>
+        <w:spacing w:line="240" w:lineRule="auto"/>
         <w:jc w:val="both"/>
         <w:rPr>
           <w:sz w:val="24"/>
@@ -2552,6 +2668,7 @@
           <w:ilvl w:val="2"/>
           <w:numId w:val="5"/>
         </w:numPr>
+        <w:spacing w:line="240" w:lineRule="auto"/>
         <w:jc w:val="both"/>
         <w:rPr>
           <w:sz w:val="24"/>
@@ -2588,6 +2705,7 @@
           <w:ilvl w:val="2"/>
           <w:numId w:val="5"/>
         </w:numPr>
+        <w:spacing w:line="240" w:lineRule="auto"/>
         <w:jc w:val="both"/>
         <w:rPr>
           <w:sz w:val="24"/>
@@ -2624,6 +2742,7 @@
           <w:ilvl w:val="2"/>
           <w:numId w:val="5"/>
         </w:numPr>
+        <w:spacing w:line="240" w:lineRule="auto"/>
         <w:jc w:val="both"/>
         <w:rPr>
           <w:sz w:val="24"/>
@@ -2645,6 +2764,7 @@
           <w:ilvl w:val="2"/>
           <w:numId w:val="5"/>
         </w:numPr>
+        <w:spacing w:line="240" w:lineRule="auto"/>
         <w:jc w:val="both"/>
         <w:rPr>
           <w:sz w:val="24"/>
@@ -2666,6 +2786,7 @@
           <w:ilvl w:val="1"/>
           <w:numId w:val="4"/>
         </w:numPr>
+        <w:spacing w:line="240" w:lineRule="auto"/>
         <w:jc w:val="both"/>
         <w:rPr>
           <w:sz w:val="24"/>
@@ -2687,6 +2808,7 @@
           <w:ilvl w:val="2"/>
           <w:numId w:val="6"/>
         </w:numPr>
+        <w:spacing w:line="240" w:lineRule="auto"/>
         <w:jc w:val="both"/>
         <w:rPr>
           <w:sz w:val="24"/>
@@ -2708,6 +2830,7 @@
           <w:ilvl w:val="2"/>
           <w:numId w:val="6"/>
         </w:numPr>
+        <w:spacing w:line="240" w:lineRule="auto"/>
         <w:jc w:val="both"/>
         <w:rPr>
           <w:sz w:val="24"/>
@@ -2729,6 +2852,7 @@
           <w:ilvl w:val="2"/>
           <w:numId w:val="6"/>
         </w:numPr>
+        <w:spacing w:line="240" w:lineRule="auto"/>
         <w:jc w:val="both"/>
         <w:rPr>
           <w:sz w:val="24"/>
@@ -2750,6 +2874,7 @@
           <w:ilvl w:val="2"/>
           <w:numId w:val="6"/>
         </w:numPr>
+        <w:spacing w:line="240" w:lineRule="auto"/>
         <w:jc w:val="both"/>
         <w:rPr>
           <w:sz w:val="24"/>
@@ -2771,6 +2896,7 @@
           <w:ilvl w:val="2"/>
           <w:numId w:val="6"/>
         </w:numPr>
+        <w:spacing w:line="240" w:lineRule="auto"/>
         <w:jc w:val="both"/>
         <w:rPr>
           <w:sz w:val="24"/>
@@ -2792,6 +2918,7 @@
           <w:ilvl w:val="1"/>
           <w:numId w:val="4"/>
         </w:numPr>
+        <w:spacing w:line="240" w:lineRule="auto"/>
         <w:jc w:val="both"/>
         <w:rPr>
           <w:sz w:val="24"/>
@@ -2813,6 +2940,7 @@
           <w:ilvl w:val="2"/>
           <w:numId w:val="7"/>
         </w:numPr>
+        <w:spacing w:line="240" w:lineRule="auto"/>
         <w:jc w:val="both"/>
         <w:rPr>
           <w:sz w:val="24"/>
@@ -2834,6 +2962,7 @@
           <w:ilvl w:val="2"/>
           <w:numId w:val="7"/>
         </w:numPr>
+        <w:spacing w:line="240" w:lineRule="auto"/>
         <w:jc w:val="both"/>
         <w:rPr>
           <w:sz w:val="24"/>
@@ -2855,6 +2984,7 @@
           <w:ilvl w:val="2"/>
           <w:numId w:val="7"/>
         </w:numPr>
+        <w:spacing w:line="240" w:lineRule="auto"/>
         <w:jc w:val="both"/>
         <w:rPr>
           <w:sz w:val="24"/>
@@ -2876,6 +3006,7 @@
           <w:ilvl w:val="2"/>
           <w:numId w:val="7"/>
         </w:numPr>
+        <w:spacing w:line="240" w:lineRule="auto"/>
         <w:jc w:val="both"/>
         <w:rPr>
           <w:sz w:val="24"/>
@@ -2897,6 +3028,7 @@
           <w:ilvl w:val="2"/>
           <w:numId w:val="7"/>
         </w:numPr>
+        <w:spacing w:line="240" w:lineRule="auto"/>
         <w:jc w:val="both"/>
         <w:rPr>
           <w:sz w:val="24"/>
@@ -2926,18 +3058,18 @@
           <w:ilvl w:val="2"/>
           <w:numId w:val="7"/>
         </w:numPr>
-        <w:jc w:val="both"/>
-        <w:rPr>
-          <w:sz w:val="24"/>
-          <w:szCs w:val="24"/>
-        </w:rPr>
-      </w:pPr>
-      <w:r>
-        <w:rPr>
-          <w:sz w:val="24"/>
-          <w:szCs w:val="24"/>
-        </w:rPr>
-        <w:lastRenderedPageBreak/>
+        <w:spacing w:line="240" w:lineRule="auto"/>
+        <w:jc w:val="both"/>
+        <w:rPr>
+          <w:sz w:val="24"/>
+          <w:szCs w:val="24"/>
+        </w:rPr>
+      </w:pPr>
+      <w:r>
+        <w:rPr>
+          <w:sz w:val="24"/>
+          <w:szCs w:val="24"/>
+        </w:rPr>
         <w:t>Carries into Penalty Area</w:t>
       </w:r>
     </w:p>
@@ -2948,6 +3080,7 @@
           <w:ilvl w:val="2"/>
           <w:numId w:val="7"/>
         </w:numPr>
+        <w:spacing w:line="240" w:lineRule="auto"/>
         <w:jc w:val="both"/>
         <w:rPr>
           <w:sz w:val="24"/>
@@ -2969,6 +3102,7 @@
           <w:ilvl w:val="2"/>
           <w:numId w:val="7"/>
         </w:numPr>
+        <w:spacing w:line="240" w:lineRule="auto"/>
         <w:jc w:val="both"/>
         <w:rPr>
           <w:sz w:val="24"/>
@@ -2990,6 +3124,7 @@
           <w:ilvl w:val="1"/>
           <w:numId w:val="4"/>
         </w:numPr>
+        <w:spacing w:line="240" w:lineRule="auto"/>
         <w:jc w:val="both"/>
         <w:rPr>
           <w:sz w:val="24"/>
@@ -3011,6 +3146,7 @@
           <w:ilvl w:val="2"/>
           <w:numId w:val="8"/>
         </w:numPr>
+        <w:spacing w:line="240" w:lineRule="auto"/>
         <w:jc w:val="both"/>
         <w:rPr>
           <w:sz w:val="24"/>
@@ -3032,6 +3168,7 @@
           <w:ilvl w:val="2"/>
           <w:numId w:val="8"/>
         </w:numPr>
+        <w:spacing w:line="240" w:lineRule="auto"/>
         <w:jc w:val="both"/>
         <w:rPr>
           <w:sz w:val="24"/>
@@ -3053,6 +3190,7 @@
           <w:ilvl w:val="0"/>
           <w:numId w:val="4"/>
         </w:numPr>
+        <w:spacing w:line="240" w:lineRule="auto"/>
         <w:jc w:val="both"/>
         <w:rPr>
           <w:b/>
@@ -3078,6 +3216,7 @@
           <w:ilvl w:val="1"/>
           <w:numId w:val="4"/>
         </w:numPr>
+        <w:spacing w:line="240" w:lineRule="auto"/>
         <w:jc w:val="both"/>
         <w:rPr>
           <w:sz w:val="24"/>
@@ -3099,6 +3238,7 @@
           <w:ilvl w:val="2"/>
           <w:numId w:val="9"/>
         </w:numPr>
+        <w:spacing w:line="240" w:lineRule="auto"/>
         <w:jc w:val="both"/>
         <w:rPr>
           <w:sz w:val="24"/>
@@ -3120,6 +3260,7 @@
           <w:ilvl w:val="2"/>
           <w:numId w:val="9"/>
         </w:numPr>
+        <w:spacing w:line="240" w:lineRule="auto"/>
         <w:jc w:val="both"/>
         <w:rPr>
           <w:sz w:val="24"/>
@@ -3141,6 +3282,7 @@
           <w:ilvl w:val="2"/>
           <w:numId w:val="9"/>
         </w:numPr>
+        <w:spacing w:line="240" w:lineRule="auto"/>
         <w:jc w:val="both"/>
         <w:rPr>
           <w:sz w:val="24"/>
@@ -3177,6 +3319,7 @@
           <w:ilvl w:val="2"/>
           <w:numId w:val="9"/>
         </w:numPr>
+        <w:spacing w:line="240" w:lineRule="auto"/>
         <w:jc w:val="both"/>
         <w:rPr>
           <w:sz w:val="24"/>
@@ -3198,6 +3341,7 @@
           <w:ilvl w:val="2"/>
           <w:numId w:val="9"/>
         </w:numPr>
+        <w:spacing w:line="240" w:lineRule="auto"/>
         <w:jc w:val="both"/>
         <w:rPr>
           <w:sz w:val="24"/>
@@ -3226,17 +3370,19 @@
           <w:ilvl w:val="2"/>
           <w:numId w:val="9"/>
         </w:numPr>
-        <w:jc w:val="both"/>
-        <w:rPr>
-          <w:sz w:val="24"/>
-          <w:szCs w:val="24"/>
-        </w:rPr>
-      </w:pPr>
-      <w:r>
-        <w:rPr>
-          <w:sz w:val="24"/>
-          <w:szCs w:val="24"/>
-        </w:rPr>
+        <w:spacing w:line="240" w:lineRule="auto"/>
+        <w:jc w:val="both"/>
+        <w:rPr>
+          <w:sz w:val="24"/>
+          <w:szCs w:val="24"/>
+        </w:rPr>
+      </w:pPr>
+      <w:r>
+        <w:rPr>
+          <w:sz w:val="24"/>
+          <w:szCs w:val="24"/>
+        </w:rPr>
+        <w:lastRenderedPageBreak/>
         <w:t>Offsides</w:t>
       </w:r>
     </w:p>
@@ -3247,6 +3393,7 @@
           <w:ilvl w:val="2"/>
           <w:numId w:val="9"/>
         </w:numPr>
+        <w:spacing w:line="240" w:lineRule="auto"/>
         <w:jc w:val="both"/>
         <w:rPr>
           <w:sz w:val="24"/>
@@ -3268,6 +3415,7 @@
           <w:ilvl w:val="2"/>
           <w:numId w:val="9"/>
         </w:numPr>
+        <w:spacing w:line="240" w:lineRule="auto"/>
         <w:jc w:val="both"/>
         <w:rPr>
           <w:sz w:val="24"/>
@@ -3289,6 +3437,7 @@
           <w:ilvl w:val="2"/>
           <w:numId w:val="9"/>
         </w:numPr>
+        <w:spacing w:line="240" w:lineRule="auto"/>
         <w:jc w:val="both"/>
         <w:rPr>
           <w:sz w:val="24"/>
@@ -3310,6 +3459,7 @@
           <w:ilvl w:val="2"/>
           <w:numId w:val="9"/>
         </w:numPr>
+        <w:spacing w:line="240" w:lineRule="auto"/>
         <w:jc w:val="both"/>
         <w:rPr>
           <w:sz w:val="24"/>
@@ -3331,6 +3481,7 @@
           <w:ilvl w:val="2"/>
           <w:numId w:val="9"/>
         </w:numPr>
+        <w:spacing w:line="240" w:lineRule="auto"/>
         <w:jc w:val="both"/>
         <w:rPr>
           <w:sz w:val="24"/>
@@ -3352,6 +3503,7 @@
           <w:ilvl w:val="2"/>
           <w:numId w:val="9"/>
         </w:numPr>
+        <w:spacing w:line="240" w:lineRule="auto"/>
         <w:jc w:val="both"/>
         <w:rPr>
           <w:sz w:val="24"/>
@@ -3373,6 +3525,7 @@
           <w:ilvl w:val="2"/>
           <w:numId w:val="9"/>
         </w:numPr>
+        <w:spacing w:line="240" w:lineRule="auto"/>
         <w:jc w:val="both"/>
         <w:rPr>
           <w:sz w:val="24"/>
@@ -3394,6 +3547,7 @@
           <w:ilvl w:val="1"/>
           <w:numId w:val="4"/>
         </w:numPr>
+        <w:spacing w:line="240" w:lineRule="auto"/>
         <w:jc w:val="both"/>
         <w:rPr>
           <w:sz w:val="24"/>
@@ -3415,6 +3569,7 @@
           <w:ilvl w:val="2"/>
           <w:numId w:val="10"/>
         </w:numPr>
+        <w:spacing w:line="240" w:lineRule="auto"/>
         <w:jc w:val="both"/>
         <w:rPr>
           <w:sz w:val="24"/>
@@ -3436,6 +3591,7 @@
           <w:ilvl w:val="2"/>
           <w:numId w:val="10"/>
         </w:numPr>
+        <w:spacing w:line="240" w:lineRule="auto"/>
         <w:jc w:val="both"/>
         <w:rPr>
           <w:sz w:val="24"/>
@@ -3457,6 +3613,7 @@
           <w:ilvl w:val="2"/>
           <w:numId w:val="10"/>
         </w:numPr>
+        <w:spacing w:line="240" w:lineRule="auto"/>
         <w:jc w:val="both"/>
         <w:rPr>
           <w:sz w:val="24"/>
@@ -3474,6 +3631,7 @@
     <w:p>
       <w:pPr>
         <w:pStyle w:val="PargrafodaLista"/>
+        <w:spacing w:line="240" w:lineRule="auto"/>
         <w:ind w:left="1440"/>
         <w:jc w:val="both"/>
         <w:rPr>
@@ -3484,6 +3642,7 @@
     </w:p>
     <w:p>
       <w:pPr>
+        <w:spacing w:line="240" w:lineRule="auto"/>
         <w:jc w:val="both"/>
         <w:rPr>
           <w:sz w:val="24"/>

</xml_diff>